<commit_message>
Added gui Funcionality (search - addFile)
</commit_message>
<xml_diff>
--- a/docs/Metodo de la ingenieria/Informe método de la ingeniería .docx
+++ b/docs/Metodo de la ingenieria/Informe método de la ingeniería .docx
@@ -1821,16 +1821,7 @@
           <w:sz w:val="22"/>
           <w:szCs w:val="22"/>
         </w:rPr>
-        <w:t>Almacenamiento de información</w:t>
-      </w:r>
-      <w:r>
-        <w:rPr>
-          <w:rFonts w:ascii="Arial" w:hAnsi="Arial" w:cs="Arial"/>
-          <w:color w:val="000000"/>
-          <w:sz w:val="22"/>
-          <w:szCs w:val="22"/>
-        </w:rPr>
-        <w:t xml:space="preserve">: </w:t>
+        <w:t xml:space="preserve">Almacenamiento de información: </w:t>
       </w:r>
     </w:p>
     <w:p>
@@ -2002,17 +1993,7 @@
           <w:szCs w:val="22"/>
           <w:lang w:val="es-ES"/>
         </w:rPr>
-        <w:t>[1]</w:t>
-      </w:r>
-      <w:r>
-        <w:rPr>
-          <w:rFonts w:ascii="Arial" w:hAnsi="Arial" w:cs="Arial"/>
-          <w:color w:val="000000"/>
-          <w:sz w:val="22"/>
-          <w:szCs w:val="22"/>
-          <w:lang w:val="es-ES"/>
-        </w:rPr>
-        <w:t xml:space="preserve"> Baja</w:t>
+        <w:t>[1] Baja</w:t>
       </w:r>
     </w:p>
     <w:p>
@@ -2063,17 +2044,7 @@
           <w:szCs w:val="22"/>
           <w:lang w:val="es-ES"/>
         </w:rPr>
-        <w:t xml:space="preserve">[2] </w:t>
-      </w:r>
-      <w:r>
-        <w:rPr>
-          <w:rFonts w:ascii="Arial" w:hAnsi="Arial" w:cs="Arial"/>
-          <w:color w:val="000000"/>
-          <w:sz w:val="22"/>
-          <w:szCs w:val="22"/>
-          <w:lang w:val="es-ES"/>
-        </w:rPr>
-        <w:t>Alta</w:t>
+        <w:t>[2] Alta</w:t>
       </w:r>
     </w:p>
     <w:p>
@@ -2099,17 +2070,7 @@
           <w:szCs w:val="22"/>
           <w:lang w:val="es-ES"/>
         </w:rPr>
-        <w:t xml:space="preserve">[1] </w:t>
-      </w:r>
-      <w:r>
-        <w:rPr>
-          <w:rFonts w:ascii="Arial" w:hAnsi="Arial" w:cs="Arial"/>
-          <w:color w:val="000000"/>
-          <w:sz w:val="22"/>
-          <w:szCs w:val="22"/>
-          <w:lang w:val="es-ES"/>
-        </w:rPr>
-        <w:t>Media</w:t>
+        <w:t>[1] Media</w:t>
       </w:r>
     </w:p>
     <w:p>
@@ -2760,17 +2721,7 @@
                 <w:sz w:val="22"/>
                 <w:szCs w:val="22"/>
               </w:rPr>
-              <w:t>Arboles binarios de búsqueda</w:t>
-            </w:r>
-            <w:r>
-              <w:rPr>
-                <w:rFonts w:ascii="Arial" w:hAnsi="Arial" w:cs="Arial"/>
-                <w:b/>
-                <w:bCs/>
-                <w:sz w:val="22"/>
-                <w:szCs w:val="22"/>
-              </w:rPr>
-              <w:t xml:space="preserve"> </w:t>
+              <w:t xml:space="preserve">Arboles binarios de búsqueda </w:t>
             </w:r>
             <w:proofErr w:type="spellStart"/>
             <w:r>
@@ -3803,6 +3754,9 @@
         <w:shd w:val="clear" w:color="auto" w:fill="FFFFFF"/>
         <w:spacing w:before="100" w:after="100"/>
         <w:ind w:left="720"/>
+        <w:rPr>
+          <w:color w:val="FF0000"/>
+        </w:rPr>
       </w:pPr>
       <w:r>
         <w:t xml:space="preserve">El TAD del árbol binario de búsqueda se encuentra en el siguiente documento: </w:t>
@@ -3864,32 +3818,80 @@
           <w:t xml:space="preserve"> tree.docx</w:t>
         </w:r>
       </w:hyperlink>
+      <w:r>
+        <w:rPr>
+          <w:color w:val="FF0000"/>
+        </w:rPr>
+        <w:t xml:space="preserve"> </w:t>
+      </w:r>
     </w:p>
     <w:p>
       <w:pPr>
         <w:shd w:val="clear" w:color="auto" w:fill="FFFFFF"/>
         <w:spacing w:before="100" w:after="100"/>
         <w:ind w:left="720"/>
-        <w:rPr>
-          <w:color w:val="FF0000"/>
-        </w:rPr>
-      </w:pPr>
-      <w:r>
-        <w:t xml:space="preserve">El TAD </w:t>
-      </w:r>
-      <w:r>
-        <w:t>de las listas enlazadas</w:t>
-      </w:r>
-      <w:r>
-        <w:t xml:space="preserve"> se encuentra en el siguiente documento: </w:t>
+      </w:pPr>
+      <w:r>
+        <w:t xml:space="preserve">El diagrama de clases para la implementación de la solución se encuentra en el siguiente documento: </w:t>
+      </w:r>
+    </w:p>
+    <w:p>
+      <w:pPr>
+        <w:shd w:val="clear" w:color="auto" w:fill="FFFFFF"/>
+        <w:spacing w:before="100" w:after="100"/>
+        <w:ind w:left="720"/>
+      </w:pPr>
+      <w:r>
+        <w:t xml:space="preserve">El diagrama de clases de las estructuras de datos se encuentra en el siguiente documento: </w:t>
       </w:r>
       <w:hyperlink r:id="rId23" w:history="1">
         <w:r>
           <w:rPr>
             <w:rStyle w:val="Hyperlink"/>
-            <w:color w:val="FF0000"/>
           </w:rPr>
-          <w:t>Falta</w:t>
+          <w:t>..\</w:t>
+        </w:r>
+        <w:proofErr w:type="spellStart"/>
+        <w:r>
+          <w:rPr>
+            <w:rStyle w:val="Hyperlink"/>
+          </w:rPr>
+          <w:t>Class</w:t>
+        </w:r>
+        <w:proofErr w:type="spellEnd"/>
+        <w:r>
+          <w:rPr>
+            <w:rStyle w:val="Hyperlink"/>
+          </w:rPr>
+          <w:t xml:space="preserve"> </w:t>
+        </w:r>
+        <w:proofErr w:type="spellStart"/>
+        <w:r>
+          <w:rPr>
+            <w:rStyle w:val="Hyperlink"/>
+          </w:rPr>
+          <w:t>Diagram</w:t>
+        </w:r>
+        <w:proofErr w:type="spellEnd"/>
+        <w:r>
+          <w:rPr>
+            <w:rStyle w:val="Hyperlink"/>
+          </w:rPr>
+          <w:t xml:space="preserve"> </w:t>
+        </w:r>
+        <w:proofErr w:type="spellStart"/>
+        <w:r>
+          <w:rPr>
+            <w:rStyle w:val="Hyperlink"/>
+          </w:rPr>
+          <w:t>Images</w:t>
+        </w:r>
+        <w:proofErr w:type="spellEnd"/>
+        <w:r>
+          <w:rPr>
+            <w:rStyle w:val="Hyperlink"/>
+          </w:rPr>
+          <w:t>\BST-Diagram.pdf</w:t>
         </w:r>
       </w:hyperlink>
     </w:p>
@@ -3898,9 +3900,24 @@
         <w:shd w:val="clear" w:color="auto" w:fill="FFFFFF"/>
         <w:spacing w:before="100" w:after="100"/>
         <w:ind w:left="720"/>
-      </w:pPr>
-      <w:r>
-        <w:t xml:space="preserve">El diagrama de clases para la implementación de la solución se encuentra en el siguiente documento: </w:t>
+        <w:rPr>
+          <w:color w:val="FF0000"/>
+        </w:rPr>
+      </w:pPr>
+      <w:r>
+        <w:t xml:space="preserve">El diagrama de </w:t>
+      </w:r>
+      <w:r>
+        <w:t xml:space="preserve">clases para </w:t>
+      </w:r>
+      <w:r>
+        <w:t>los casos de prueba se encuentra en el siguiente documento:</w:t>
+      </w:r>
+      <w:r>
+        <w:rPr>
+          <w:color w:val="FF0000"/>
+        </w:rPr>
+        <w:t xml:space="preserve"> </w:t>
       </w:r>
       <w:hyperlink r:id="rId24" w:history="1">
         <w:r>
@@ -3921,40 +3938,6 @@
           <w:color w:val="FF0000"/>
         </w:rPr>
       </w:pPr>
-      <w:r>
-        <w:t xml:space="preserve">El diagrama de </w:t>
-      </w:r>
-      <w:r>
-        <w:t xml:space="preserve">clases para </w:t>
-      </w:r>
-      <w:r>
-        <w:t>los casos de prueba se encuentra en el siguiente documento:</w:t>
-      </w:r>
-      <w:r>
-        <w:rPr>
-          <w:color w:val="FF0000"/>
-        </w:rPr>
-        <w:t xml:space="preserve"> </w:t>
-      </w:r>
-      <w:hyperlink r:id="rId25" w:history="1">
-        <w:r>
-          <w:rPr>
-            <w:rStyle w:val="Hyperlink"/>
-            <w:color w:val="FF0000"/>
-          </w:rPr>
-          <w:t>Falta</w:t>
-        </w:r>
-      </w:hyperlink>
-    </w:p>
-    <w:p>
-      <w:pPr>
-        <w:shd w:val="clear" w:color="auto" w:fill="FFFFFF"/>
-        <w:spacing w:before="100" w:after="100"/>
-        <w:ind w:left="720"/>
-        <w:rPr>
-          <w:color w:val="FF0000"/>
-        </w:rPr>
-      </w:pPr>
     </w:p>
     <w:p>
       <w:pPr>
@@ -3987,7 +3970,7 @@
       <w:r>
         <w:t xml:space="preserve">La implementación del diseño fue hecha en el lenguaje de programación Java y se encuentra en el siguiente repositorio: </w:t>
       </w:r>
-      <w:hyperlink r:id="rId26" w:history="1">
+      <w:hyperlink r:id="rId25" w:history="1">
         <w:r>
           <w:rPr>
             <w:rStyle w:val="Hyperlink"/>

</xml_diff>

<commit_message>
Made changes to formatting and reading experience
</commit_message>
<xml_diff>
--- a/docs/Metodo de la ingenieria/Informe método de la ingeniería .docx
+++ b/docs/Metodo de la ingenieria/Informe método de la ingeniería .docx
@@ -658,14 +658,6 @@
     </w:p>
     <w:p>
       <w:pPr>
-        <w:ind w:left="720"/>
-        <w:rPr>
-          <w:b/>
-        </w:rPr>
-      </w:pPr>
-    </w:p>
-    <w:p>
-      <w:pPr>
         <w:shd w:val="clear" w:color="auto" w:fill="FFFFFF"/>
         <w:spacing w:before="100" w:after="100"/>
         <w:ind w:left="720"/>
@@ -787,15 +779,7 @@
         <w:shd w:val="clear" w:color="auto" w:fill="FFFFFF"/>
       </w:pPr>
       <w:r>
-        <w:t xml:space="preserve">Uso de árboles binarios de búsqueda </w:t>
-      </w:r>
-      <w:proofErr w:type="spellStart"/>
-      <w:r>
-        <w:t>autobalanceados</w:t>
-      </w:r>
-      <w:proofErr w:type="spellEnd"/>
-      <w:r>
-        <w:t xml:space="preserve"> </w:t>
+        <w:t xml:space="preserve">Uso de árboles binarios de búsqueda autobalanceados </w:t>
       </w:r>
     </w:p>
     <w:p>
@@ -898,13 +882,8 @@
         <w:spacing w:after="100"/>
       </w:pPr>
       <w:r>
-        <w:t xml:space="preserve">búsqueda a través de árboles binarios de búsqueda </w:t>
-      </w:r>
-      <w:proofErr w:type="spellStart"/>
-      <w:r>
-        <w:t>autobalanceados</w:t>
-      </w:r>
-      <w:proofErr w:type="spellEnd"/>
+        <w:t>búsqueda a través de árboles binarios de búsqueda autobalanceados</w:t>
+      </w:r>
     </w:p>
     <w:p>
       <w:pPr>
@@ -1187,39 +1166,16 @@
           <w:sz w:val="22"/>
           <w:szCs w:val="22"/>
         </w:rPr>
-        <w:t xml:space="preserve"> árboles binarios de búsqueda </w:t>
-      </w:r>
-      <w:proofErr w:type="spellStart"/>
-      <w:r>
-        <w:rPr>
-          <w:rFonts w:ascii="Arial" w:hAnsi="Arial" w:cs="Arial"/>
-          <w:b/>
-          <w:bCs/>
+        <w:t xml:space="preserve"> árboles binarios de búsqueda autobalanceados</w:t>
+      </w:r>
+      <w:r>
+        <w:rPr>
+          <w:rFonts w:ascii="Arial" w:hAnsi="Arial" w:cs="Arial"/>
           <w:color w:val="000000"/>
           <w:sz w:val="22"/>
           <w:szCs w:val="22"/>
         </w:rPr>
-        <w:t>autobalanceados</w:t>
-      </w:r>
-      <w:proofErr w:type="spellEnd"/>
-      <w:r>
-        <w:rPr>
-          <w:rFonts w:ascii="Arial" w:hAnsi="Arial" w:cs="Arial"/>
-          <w:color w:val="000000"/>
-          <w:sz w:val="22"/>
-          <w:szCs w:val="22"/>
-        </w:rPr>
-        <w:t xml:space="preserve"> permiten </w:t>
-      </w:r>
-      <w:r>
-        <w:rPr>
-          <w:rFonts w:ascii="Arial" w:hAnsi="Arial" w:cs="Arial"/>
-          <w:color w:val="000000"/>
-          <w:sz w:val="22"/>
-          <w:szCs w:val="22"/>
-        </w:rPr>
-        <w:lastRenderedPageBreak/>
-        <w:t>guardar cantidades masivas de información, siendo la persistencia capaz de mantener la información aún después de la finalización del programa.</w:t>
+        <w:t xml:space="preserve"> permiten guardar cantidades masivas de información, siendo la persistencia capaz de mantener la información aún después de la finalización del programa.</w:t>
       </w:r>
     </w:p>
     <w:p>
@@ -1243,6 +1199,7 @@
           <w:sz w:val="22"/>
           <w:szCs w:val="22"/>
         </w:rPr>
+        <w:lastRenderedPageBreak/>
         <w:t>Búsquedas eficientes con varios criterios</w:t>
       </w:r>
     </w:p>
@@ -1399,7 +1356,6 @@
         </w:rPr>
         <w:t xml:space="preserve">Al igual que con los </w:t>
       </w:r>
-      <w:proofErr w:type="spellStart"/>
       <w:r>
         <w:rPr>
           <w:rFonts w:ascii="Arial" w:hAnsi="Arial" w:cs="Arial"/>
@@ -1407,9 +1363,8 @@
           <w:sz w:val="22"/>
           <w:szCs w:val="22"/>
         </w:rPr>
-        <w:t>abb</w:t>
-      </w:r>
-      <w:proofErr w:type="spellEnd"/>
+        <w:t>ABB</w:t>
+      </w:r>
       <w:r>
         <w:rPr>
           <w:rFonts w:ascii="Arial" w:hAnsi="Arial" w:cs="Arial"/>
@@ -1428,21 +1383,8 @@
           <w:sz w:val="22"/>
           <w:szCs w:val="22"/>
         </w:rPr>
-        <w:t xml:space="preserve">árboles binarios de búsqueda </w:t>
-      </w:r>
-      <w:proofErr w:type="spellStart"/>
-      <w:r>
-        <w:rPr>
-          <w:rFonts w:ascii="Arial" w:hAnsi="Arial" w:cs="Arial"/>
-          <w:b/>
-          <w:bCs/>
-          <w:color w:val="000000"/>
-          <w:sz w:val="22"/>
-          <w:szCs w:val="22"/>
-        </w:rPr>
-        <w:t>autobalanceados</w:t>
-      </w:r>
-      <w:proofErr w:type="spellEnd"/>
+        <w:t>árboles binarios de búsqueda autobalanceados</w:t>
+      </w:r>
       <w:r>
         <w:rPr>
           <w:rFonts w:ascii="Arial" w:hAnsi="Arial" w:cs="Arial"/>
@@ -1676,6 +1618,16 @@
           <w:szCs w:val="22"/>
         </w:rPr>
         <w:t xml:space="preserve">archivos de texto con formatos como </w:t>
+      </w:r>
+      <w:r>
+        <w:rPr>
+          <w:rFonts w:ascii="Arial" w:hAnsi="Arial" w:cs="Arial"/>
+          <w:b/>
+          <w:bCs/>
+          <w:sz w:val="22"/>
+          <w:szCs w:val="22"/>
+        </w:rPr>
+        <w:t>.</w:t>
       </w:r>
       <w:proofErr w:type="spellStart"/>
       <w:r>
@@ -2094,7 +2046,6 @@
           <w:sz w:val="22"/>
           <w:szCs w:val="22"/>
         </w:rPr>
-        <w:lastRenderedPageBreak/>
         <w:t xml:space="preserve">Búsquedas </w:t>
       </w:r>
       <w:r>
@@ -2128,6 +2079,7 @@
           <w:sz w:val="22"/>
           <w:szCs w:val="22"/>
         </w:rPr>
+        <w:lastRenderedPageBreak/>
         <w:t xml:space="preserve">Criterio </w:t>
       </w:r>
       <w:r>
@@ -2721,20 +2673,8 @@
                 <w:sz w:val="22"/>
                 <w:szCs w:val="22"/>
               </w:rPr>
-              <w:t xml:space="preserve">Arboles binarios de búsqueda </w:t>
+              <w:t>Arboles binarios de búsqueda autobalanceados</w:t>
             </w:r>
-            <w:proofErr w:type="spellStart"/>
-            <w:r>
-              <w:rPr>
-                <w:rFonts w:ascii="Arial" w:hAnsi="Arial" w:cs="Arial"/>
-                <w:b/>
-                <w:bCs/>
-                <w:sz w:val="22"/>
-                <w:szCs w:val="22"/>
-              </w:rPr>
-              <w:t>autobalanceados</w:t>
-            </w:r>
-            <w:proofErr w:type="spellEnd"/>
           </w:p>
         </w:tc>
         <w:tc>
@@ -3079,20 +3019,8 @@
                 <w:sz w:val="22"/>
                 <w:szCs w:val="22"/>
               </w:rPr>
-              <w:t xml:space="preserve">Arboles binarios de búsqueda </w:t>
+              <w:t>Arboles binarios de búsqueda autobalanceados</w:t>
             </w:r>
-            <w:proofErr w:type="spellStart"/>
-            <w:r>
-              <w:rPr>
-                <w:rFonts w:ascii="Arial" w:hAnsi="Arial" w:cs="Arial"/>
-                <w:b/>
-                <w:bCs/>
-                <w:sz w:val="22"/>
-                <w:szCs w:val="22"/>
-              </w:rPr>
-              <w:t>autobalanceados</w:t>
-            </w:r>
-            <w:proofErr w:type="spellEnd"/>
           </w:p>
         </w:tc>
         <w:tc>
@@ -3397,6 +3325,16 @@
               </w:rPr>
               <w:t xml:space="preserve">Archivos de texto con formatos específicos como </w:t>
             </w:r>
+            <w:r>
+              <w:rPr>
+                <w:rFonts w:ascii="Arial" w:hAnsi="Arial" w:cs="Arial"/>
+                <w:b/>
+                <w:bCs/>
+                <w:sz w:val="22"/>
+                <w:szCs w:val="22"/>
+              </w:rPr>
+              <w:t>.</w:t>
+            </w:r>
             <w:proofErr w:type="spellStart"/>
             <w:r>
               <w:rPr>
@@ -3513,36 +3451,38 @@
           <w:b/>
           <w:bCs/>
         </w:rPr>
-        <w:t xml:space="preserve">arboles binarios de búsqueda </w:t>
-      </w:r>
-      <w:proofErr w:type="spellStart"/>
-      <w:r>
-        <w:rPr>
-          <w:b/>
-          <w:bCs/>
-        </w:rPr>
-        <w:t>autobalanceados</w:t>
-      </w:r>
-      <w:proofErr w:type="spellEnd"/>
-      <w:r>
-        <w:t xml:space="preserve"> para almacenar información, así como para hacer búsquedas </w:t>
-      </w:r>
-      <w:r>
+        <w:t>arboles binarios de búsqueda autobalanceados</w:t>
+      </w:r>
+      <w:r>
+        <w:t xml:space="preserve"> para almacenar información, así como para hacer búsquedas eficientes por medio de varios criterios. Por otro </w:t>
+      </w:r>
+      <w:r>
+        <w:t>lado,</w:t>
+      </w:r>
+      <w:r>
+        <w:t xml:space="preserve"> se deben usar los </w:t>
+      </w:r>
+      <w:r>
+        <w:rPr>
+          <w:b/>
+          <w:bCs/>
+        </w:rPr>
+        <w:t xml:space="preserve">archivos de </w:t>
+      </w:r>
+      <w:r>
+        <w:rPr>
+          <w:b/>
+          <w:bCs/>
+        </w:rPr>
         <w:lastRenderedPageBreak/>
-        <w:t xml:space="preserve">eficientes por medio de varios criterios. Por otro </w:t>
-      </w:r>
-      <w:r>
-        <w:t>lado,</w:t>
-      </w:r>
-      <w:r>
-        <w:t xml:space="preserve"> se deben usar los </w:t>
-      </w:r>
-      <w:r>
-        <w:rPr>
-          <w:b/>
-          <w:bCs/>
-        </w:rPr>
-        <w:t xml:space="preserve">archivos de texto como los </w:t>
+        <w:t xml:space="preserve">texto como los </w:t>
+      </w:r>
+      <w:r>
+        <w:rPr>
+          <w:b/>
+          <w:bCs/>
+        </w:rPr>
+        <w:t>.</w:t>
       </w:r>
       <w:proofErr w:type="spellStart"/>
       <w:r>

</xml_diff>